<commit_message>
Revert "Revert "Revert "Revert "Revert "2テスト"""""
This reverts commit 9a1019b18a40a05bffca770a84692b335fc74edf.
</commit_message>
<xml_diff>
--- a/＜アニー移設案件＞.docx
+++ b/＜アニー移設案件＞.docx
@@ -67,92 +67,6 @@
           <w:kern w:val="0"/>
         </w:rPr>
       </w:pPr>
-      <w:r>
-        <w:rPr>
-          <w:rFonts w:ascii="Helvetica" w:hAnsi="Helvetica" w:cs="Helvetica" w:hint="eastAsia"/>
-          <w:color w:val="1049BC"/>
-          <w:kern w:val="0"/>
-        </w:rPr>
-        <w:t>テスト</w:t>
-      </w:r>
-    </w:p>
-    <w:p>
-      <w:pPr>
-        <w:widowControl/>
-        <w:autoSpaceDE w:val="0"/>
-        <w:autoSpaceDN w:val="0"/>
-        <w:adjustRightInd w:val="0"/>
-        <w:jc w:val="left"/>
-        <w:rPr>
-          <w:rFonts w:ascii="Helvetica" w:hAnsi="Helvetica" w:cs="Helvetica"/>
-          <w:color w:val="1049BC"/>
-          <w:kern w:val="0"/>
-        </w:rPr>
-      </w:pPr>
-    </w:p>
-    <w:p>
-      <w:pPr>
-        <w:widowControl/>
-        <w:autoSpaceDE w:val="0"/>
-        <w:autoSpaceDN w:val="0"/>
-        <w:adjustRightInd w:val="0"/>
-        <w:jc w:val="left"/>
-        <w:rPr>
-          <w:rFonts w:ascii="Helvetica" w:hAnsi="Helvetica" w:cs="Helvetica"/>
-          <w:color w:val="1049BC"/>
-          <w:kern w:val="0"/>
-        </w:rPr>
-      </w:pPr>
-      <w:r>
-        <w:rPr>
-          <w:rFonts w:ascii="Helvetica" w:hAnsi="Helvetica" w:cs="Helvetica" w:hint="eastAsia"/>
-          <w:color w:val="1049BC"/>
-          <w:kern w:val="0"/>
-        </w:rPr>
-        <w:t>テスト</w:t>
-      </w:r>
-    </w:p>
-    <w:p>
-      <w:pPr>
-        <w:widowControl/>
-        <w:autoSpaceDE w:val="0"/>
-        <w:autoSpaceDN w:val="0"/>
-        <w:adjustRightInd w:val="0"/>
-        <w:jc w:val="left"/>
-        <w:rPr>
-          <w:rFonts w:ascii="Helvetica" w:hAnsi="Helvetica" w:cs="Helvetica"/>
-          <w:color w:val="1049BC"/>
-          <w:kern w:val="0"/>
-        </w:rPr>
-      </w:pPr>
-    </w:p>
-    <w:p>
-      <w:pPr>
-        <w:widowControl/>
-        <w:autoSpaceDE w:val="0"/>
-        <w:autoSpaceDN w:val="0"/>
-        <w:adjustRightInd w:val="0"/>
-        <w:jc w:val="left"/>
-        <w:rPr>
-          <w:rFonts w:ascii="Helvetica" w:hAnsi="Helvetica" w:cs="Helvetica"/>
-          <w:color w:val="1049BC"/>
-          <w:kern w:val="0"/>
-        </w:rPr>
-      </w:pPr>
-    </w:p>
-    <w:p>
-      <w:pPr>
-        <w:widowControl/>
-        <w:autoSpaceDE w:val="0"/>
-        <w:autoSpaceDN w:val="0"/>
-        <w:adjustRightInd w:val="0"/>
-        <w:jc w:val="left"/>
-        <w:rPr>
-          <w:rFonts w:ascii="Helvetica" w:hAnsi="Helvetica" w:cs="Helvetica"/>
-          <w:color w:val="1049BC"/>
-          <w:kern w:val="0"/>
-        </w:rPr>
-      </w:pPr>
     </w:p>
     <w:p>
       <w:pPr>
@@ -1387,7 +1301,6 @@
           <w:color w:val="1049BC"/>
           <w:kern w:val="0"/>
         </w:rPr>
-        <w:lastRenderedPageBreak/>
         <w:t>※DNS</w:t>
       </w:r>
       <w:r>

</xml_diff>